<commit_message>
changed roles and permission research
</commit_message>
<xml_diff>
--- a/Documentation/Research Paper/Roles and Permissions in java.docx
+++ b/Documentation/Research Paper/Roles and Permissions in java.docx
@@ -90,7 +90,7 @@
           <w:r>
             <w:fldChar w:fldCharType="separate"/>
           </w:r>
-          <w:hyperlink w:anchor="_Toc105662849" w:history="1">
+          <w:hyperlink w:anchor="_Toc105751857" w:history="1">
             <w:r>
               <w:rPr>
                 <w:rStyle w:val="Hyperlink"/>
@@ -118,7 +118,7 @@
                 <w:noProof/>
                 <w:webHidden/>
               </w:rPr>
-              <w:instrText xml:space="preserve"> PAGEREF _Toc105662849 \h </w:instrText>
+              <w:instrText xml:space="preserve"> PAGEREF _Toc105751857 \h </w:instrText>
             </w:r>
             <w:r>
               <w:rPr>
@@ -161,7 +161,7 @@
               <w:lang/>
             </w:rPr>
           </w:pPr>
-          <w:hyperlink w:anchor="_Toc105662850" w:history="1">
+          <w:hyperlink w:anchor="_Toc105751858" w:history="1">
             <w:r>
               <w:rPr>
                 <w:rStyle w:val="Hyperlink"/>
@@ -189,7 +189,7 @@
                 <w:noProof/>
                 <w:webHidden/>
               </w:rPr>
-              <w:instrText xml:space="preserve"> PAGEREF _Toc105662850 \h </w:instrText>
+              <w:instrText xml:space="preserve"> PAGEREF _Toc105751858 \h </w:instrText>
             </w:r>
             <w:r>
               <w:rPr>
@@ -232,7 +232,7 @@
               <w:lang/>
             </w:rPr>
           </w:pPr>
-          <w:hyperlink w:anchor="_Toc105662851" w:history="1">
+          <w:hyperlink w:anchor="_Toc105751859" w:history="1">
             <w:r>
               <w:rPr>
                 <w:rStyle w:val="Hyperlink"/>
@@ -260,7 +260,7 @@
                 <w:noProof/>
                 <w:webHidden/>
               </w:rPr>
-              <w:instrText xml:space="preserve"> PAGEREF _Toc105662851 \h </w:instrText>
+              <w:instrText xml:space="preserve"> PAGEREF _Toc105751859 \h </w:instrText>
             </w:r>
             <w:r>
               <w:rPr>
@@ -303,7 +303,7 @@
               <w:lang/>
             </w:rPr>
           </w:pPr>
-          <w:hyperlink w:anchor="_Toc105662852" w:history="1">
+          <w:hyperlink w:anchor="_Toc105751860" w:history="1">
             <w:r>
               <w:rPr>
                 <w:rStyle w:val="Hyperlink"/>
@@ -331,7 +331,7 @@
                 <w:noProof/>
                 <w:webHidden/>
               </w:rPr>
-              <w:instrText xml:space="preserve"> PAGEREF _Toc105662852 \h </w:instrText>
+              <w:instrText xml:space="preserve"> PAGEREF _Toc105751860 \h </w:instrText>
             </w:r>
             <w:r>
               <w:rPr>
@@ -374,7 +374,7 @@
               <w:lang/>
             </w:rPr>
           </w:pPr>
-          <w:hyperlink w:anchor="_Toc105662853" w:history="1">
+          <w:hyperlink w:anchor="_Toc105751861" w:history="1">
             <w:r>
               <w:rPr>
                 <w:rStyle w:val="Hyperlink"/>
@@ -402,7 +402,7 @@
                 <w:noProof/>
                 <w:webHidden/>
               </w:rPr>
-              <w:instrText xml:space="preserve"> PAGEREF _Toc105662853 \h </w:instrText>
+              <w:instrText xml:space="preserve"> PAGEREF _Toc105751861 \h </w:instrText>
             </w:r>
             <w:r>
               <w:rPr>
@@ -445,7 +445,7 @@
               <w:lang/>
             </w:rPr>
           </w:pPr>
-          <w:hyperlink w:anchor="_Toc105662854" w:history="1">
+          <w:hyperlink w:anchor="_Toc105751862" w:history="1">
             <w:r>
               <w:rPr>
                 <w:rStyle w:val="Hyperlink"/>
@@ -473,7 +473,7 @@
                 <w:noProof/>
                 <w:webHidden/>
               </w:rPr>
-              <w:instrText xml:space="preserve"> PAGEREF _Toc105662854 \h </w:instrText>
+              <w:instrText xml:space="preserve"> PAGEREF _Toc105751862 \h </w:instrText>
             </w:r>
             <w:r>
               <w:rPr>
@@ -531,7 +531,7 @@
           <w:lang w:val="en-GB"/>
         </w:rPr>
       </w:pPr>
-      <w:bookmarkStart w:id="0" w:name="_Toc105662849"/>
+      <w:bookmarkStart w:id="0" w:name="_Toc105751857"/>
       <w:r>
         <w:rPr>
           <w:lang w:val="en-GB"/>
@@ -584,7 +584,7 @@
           <w:lang w:val="en-GB"/>
         </w:rPr>
       </w:pPr>
-      <w:bookmarkStart w:id="1" w:name="_Toc105662850"/>
+      <w:bookmarkStart w:id="1" w:name="_Toc105751858"/>
       <w:r>
         <w:rPr>
           <w:lang w:val="en-GB"/>
@@ -609,7 +609,13 @@
         <w:rPr>
           <w:lang w:val="en-GB"/>
         </w:rPr>
-        <w:t xml:space="preserve">Roles and Permissions are so important for a simple reason. You do not want unauthorised people in some parts of your program. You do not want a normal user looking at the admin panel. You do not want a manager giving admin privileges. </w:t>
+        <w:t xml:space="preserve">Roles and Permissions are important for your project. As one of the ways to secure your endpoints from unwanted visitors its necessary to have roles and permissions correctly implemented. </w:t>
+      </w:r>
+      <w:r>
+        <w:rPr>
+          <w:lang w:val="en-GB"/>
+        </w:rPr>
+        <w:t xml:space="preserve">And you do not want unwanted visitors in your endpoints as some endpoints can hold more secure information that a certain user should not need to see. </w:t>
       </w:r>
       <w:r>
         <w:rPr>
@@ -621,58 +627,62 @@
         <w:rPr>
           <w:lang w:val="en-GB"/>
         </w:rPr>
-        <w:t xml:space="preserve"> Roles and Permissions were made to organise them. You an see the Roles part as a standard container</w:t>
-      </w:r>
-      <w:r>
-        <w:rPr>
-          <w:lang w:val="en-GB"/>
-        </w:rPr>
-        <w:t xml:space="preserve"> of permissions. Otherwise, you must copy paste a lot of permissions between people with the same roles. And nobody likes working double</w:t>
-      </w:r>
-      <w:r>
-        <w:rPr>
-          <w:lang w:val="en-GB"/>
-        </w:rPr>
-        <w:t xml:space="preserve"> especially if you need to give 10 people 50 permissions each. </w:t>
-      </w:r>
-      <w:r>
-        <w:rPr>
-          <w:lang w:val="en-GB"/>
-        </w:rPr>
-        <w:br/>
-        <w:t xml:space="preserve">So, you can see the roles as the online version of a </w:t>
-      </w:r>
-      <w:r>
-        <w:rPr>
-          <w:lang w:val="en-GB"/>
-        </w:rPr>
-        <w:t>do and do</w:t>
-      </w:r>
-      <w:r>
-        <w:rPr>
-          <w:lang w:val="en-GB"/>
-        </w:rPr>
-        <w:t xml:space="preserve"> not </w:t>
-      </w:r>
-      <w:r>
-        <w:rPr>
-          <w:lang w:val="en-GB"/>
-        </w:rPr>
-        <w:t>list. But the only different is that the user will not see that list and the user will also not know what parts are blocked for them.</w:t>
-      </w:r>
-      <w:r>
-        <w:rPr>
-          <w:lang w:val="en-GB"/>
-        </w:rPr>
-        <w:t xml:space="preserve"> Because of permissions you can even control if a user can create, edit, view, or delete certain files. So, if you want somebody to only view something but not edit it you can give that person only the role that has the permission to view the file.</w:t>
-      </w:r>
-    </w:p>
-    <w:p>
-      <w:pPr>
-        <w:rPr>
-          <w:lang w:val="en-GB"/>
-        </w:rPr>
-      </w:pPr>
+        <w:t xml:space="preserve"> a normal user should not see</w:t>
+      </w:r>
+      <w:r>
+        <w:rPr>
+          <w:lang w:val="en-GB"/>
+        </w:rPr>
+        <w:t xml:space="preserve"> all the data that an algorithm has </w:t>
+      </w:r>
+      <w:r>
+        <w:rPr>
+          <w:lang w:val="en-GB"/>
+        </w:rPr>
+        <w:t>collected or</w:t>
+      </w:r>
+      <w:r>
+        <w:rPr>
+          <w:lang w:val="en-GB"/>
+        </w:rPr>
+        <w:t xml:space="preserve"> be able to </w:t>
+      </w:r>
+      <w:r>
+        <w:rPr>
+          <w:lang w:val="en-GB"/>
+        </w:rPr>
+        <w:t>make and change roles and permissions.</w:t>
+      </w:r>
+      <w:r>
+        <w:rPr>
+          <w:lang w:val="en-GB"/>
+        </w:rPr>
+        <w:t xml:space="preserve"> And maybe you have a kind of </w:t>
+      </w:r>
+      <w:r>
+        <w:rPr>
+          <w:lang w:val="en-GB"/>
+        </w:rPr>
+        <w:t>hierarchy</w:t>
+      </w:r>
+      <w:r>
+        <w:rPr>
+          <w:lang w:val="en-GB"/>
+        </w:rPr>
+        <w:t xml:space="preserve"> of owners, Head admins, admins, and moderators. There a good role system is also important. Or even when you are training a new moderator its good to have a different role for them. As you can not really trust them yet 100%. As sometimes they mess something up or just leak information to the outside world.</w:t>
+      </w:r>
+      <w:r>
+        <w:rPr>
+          <w:lang w:val="en-GB"/>
+        </w:rPr>
+        <w:t xml:space="preserve"> Sometimes it is just better safe then sorry</w:t>
+      </w:r>
+      <w:r>
+        <w:rPr>
+          <w:lang w:val="en-GB"/>
+        </w:rPr>
+        <w:t>. Especially with power hungry people and not the brightest people around being on your website.</w:t>
+      </w:r>
       <w:r>
         <w:rPr>
           <w:lang w:val="en-GB"/>
@@ -749,7 +759,7 @@
           <w:lang w:val="en-GB"/>
         </w:rPr>
       </w:pPr>
-      <w:bookmarkStart w:id="2" w:name="_Toc105662851"/>
+      <w:bookmarkStart w:id="2" w:name="_Toc105751859"/>
       <w:r>
         <w:rPr>
           <w:lang w:val="en-GB"/>
@@ -774,13 +784,37 @@
         <w:rPr>
           <w:lang w:val="en-GB"/>
         </w:rPr>
-        <w:t xml:space="preserve">Auth0 has a very easy way to add, edit and view Roles and permissions, you just need the API key and other things that depends on the situation. If you want to view permissions of user you will need the user id, if you want to view permissions on roles you need the role id and if you want to add a permission for a user you need the </w:t>
-      </w:r>
-      <w:r>
-        <w:rPr>
-          <w:lang w:val="en-GB"/>
-        </w:rPr>
-        <w:t>user id and the permission id. Of course, these are not all of them. And I will talk about some more now but those were the easier ones.</w:t>
+        <w:t xml:space="preserve">Auth0 is </w:t>
+      </w:r>
+      <w:r>
+        <w:rPr>
+          <w:lang w:val="en-GB"/>
+        </w:rPr>
+        <w:t>an</w:t>
+      </w:r>
+      <w:r>
+        <w:rPr>
+          <w:lang w:val="en-GB"/>
+        </w:rPr>
+        <w:t xml:space="preserve"> </w:t>
+      </w:r>
+      <w:r>
+        <w:rPr>
+          <w:lang w:val="en-GB"/>
+        </w:rPr>
+        <w:t>authentication</w:t>
+      </w:r>
+      <w:r>
+        <w:rPr>
+          <w:lang w:val="en-GB"/>
+        </w:rPr>
+        <w:t xml:space="preserve"> system created by Eugenio Pace and Matias Woloski in 2013 and ever since then Auth0 </w:t>
+      </w:r>
+      <w:r>
+        <w:rPr>
+          <w:lang w:val="en-GB"/>
+        </w:rPr>
+        <w:t xml:space="preserve">grew into the company we know today. </w:t>
       </w:r>
     </w:p>
     <w:p>
@@ -789,49 +823,134 @@
           <w:lang w:val="en-GB"/>
         </w:rPr>
       </w:pPr>
-      <w:r>
-        <w:rPr>
-          <w:lang w:val="en-GB"/>
-        </w:rPr>
-        <w:t xml:space="preserve">As for example if you want to add a brand new permission you have to put the </w:t>
+      <w:sdt>
+        <w:sdtPr>
+          <w:rPr>
+            <w:lang w:val="en-GB"/>
+          </w:rPr>
+          <w:id w:val="-1447851804"/>
+          <w:citation/>
+        </w:sdtPr>
+        <w:sdtContent>
+          <w:r>
+            <w:rPr>
+              <w:lang w:val="en-GB"/>
+            </w:rPr>
+            <w:fldChar w:fldCharType="begin"/>
+          </w:r>
+          <w:r>
+            <w:rPr>
+              <w:lang w:val="en-GB"/>
+            </w:rPr>
+            <w:instrText xml:space="preserve"> CITATION Eug22 \l 2057 </w:instrText>
+          </w:r>
+          <w:r>
+            <w:rPr>
+              <w:lang w:val="en-GB"/>
+            </w:rPr>
+            <w:fldChar w:fldCharType="separate"/>
+          </w:r>
+          <w:r>
+            <w:rPr>
+              <w:noProof/>
+              <w:lang w:val="en-GB"/>
+            </w:rPr>
+            <w:t>(Pace, 2022)</w:t>
+          </w:r>
+          <w:r>
+            <w:rPr>
+              <w:lang w:val="en-GB"/>
+            </w:rPr>
+            <w:fldChar w:fldCharType="end"/>
+          </w:r>
+        </w:sdtContent>
+      </w:sdt>
+    </w:p>
+    <w:p>
+      <w:pPr>
+        <w:rPr>
+          <w:lang w:val="en-GB"/>
+        </w:rPr>
+      </w:pPr>
+      <w:r>
+        <w:rPr>
+          <w:lang w:val="en-GB"/>
+        </w:rPr>
+        <w:t>Auth0 has a good and easy way to add, edit and view roles and permissions as they made sure you could do that with just one URL request, or two if you count getting the API key</w:t>
+      </w:r>
+      <w:r>
+        <w:rPr>
+          <w:lang w:val="en-GB"/>
+        </w:rPr>
+        <w:t xml:space="preserve"> as a URL request which it technically is. </w:t>
       </w:r>
       <w:r>
         <w:rPr>
           <w:lang w:val="en-GB"/>
         </w:rPr>
         <w:br/>
-        <w:t xml:space="preserve">permission name/ </w:t>
-      </w:r>
-      <w:r>
-        <w:rPr>
-          <w:lang w:val="en-GB"/>
-        </w:rPr>
-        <w:t>PERMISSION_NAME</w:t>
-      </w:r>
-      <w:r>
-        <w:rPr>
-          <w:lang w:val="en-GB"/>
-        </w:rPr>
-        <w:t xml:space="preserve"> and the permission description/PERMISSION_DESC into the </w:t>
-      </w:r>
-      <w:r>
-        <w:rPr>
-          <w:lang w:val="en-GB"/>
-        </w:rPr>
-        <w:t>scope of the data section of the URL.</w:t>
-      </w:r>
-      <w:r>
-        <w:rPr>
-          <w:lang w:val="en-GB"/>
-        </w:rPr>
-        <w:br/>
+      </w:r>
+      <w:r>
+        <w:rPr>
+          <w:lang w:val="en-GB"/>
+        </w:rPr>
+        <w:t>To</w:t>
+      </w:r>
+      <w:r>
+        <w:rPr>
+          <w:lang w:val="en-GB"/>
+        </w:rPr>
+        <w:t xml:space="preserve"> add for example a role to the use you need three things, a User ID/sub, the Role </w:t>
+      </w:r>
+      <w:r>
+        <w:rPr>
+          <w:lang w:val="en-GB"/>
+        </w:rPr>
+        <w:t>ID,</w:t>
+      </w:r>
+      <w:r>
+        <w:rPr>
+          <w:lang w:val="en-GB"/>
+        </w:rPr>
+        <w:t xml:space="preserve"> and the API key to get allowed by Auth0 to change anything within the Auth0 borders.</w:t>
+      </w:r>
+      <w:r>
+        <w:rPr>
+          <w:lang w:val="en-GB"/>
+        </w:rPr>
+        <w:t xml:space="preserve"> To view certain roles permissions or permissions in your application you need the API key and the ID of your chosen </w:t>
       </w:r>
       <w:r>
         <w:rPr>
           <w:lang w:val="en-GB"/>
         </w:rPr>
         <w:lastRenderedPageBreak/>
-        <w:t>There are some restrictions placed on the permission names as address, created_at, email, email_verified, family_name, given name, identities, name, nickname, offline_access, openid, phone, picture and profile are all fields within the user module that auth0 uses and so the system would be confused if its both a field in the user table and a field in the permission table.</w:t>
+        <w:t>subject. So, for permissions you need the permission ID. But also say in the URL that you are looking for a permission as the API otherwise could not really know what it is looking for.</w:t>
+      </w:r>
+    </w:p>
+    <w:p>
+      <w:pPr>
+        <w:rPr>
+          <w:lang w:val="en-GB"/>
+        </w:rPr>
+      </w:pPr>
+      <w:r>
+        <w:rPr>
+          <w:lang w:val="en-GB"/>
+        </w:rPr>
+        <w:t xml:space="preserve">You can also add new permissions by giving the system the new permission name and a permission descriptions. But you can not name it everything as </w:t>
+      </w:r>
+      <w:r>
+        <w:rPr>
+          <w:lang w:val="en-GB"/>
+        </w:rPr>
+        <w:t xml:space="preserve">permission names as address, created_at, email, email_verified, family_name, given name, identities, name, nickname, offline_access, openid, phone, picture and profile are all fields within the user module that auth0 uses and </w:t>
+      </w:r>
+      <w:r>
+        <w:rPr>
+          <w:lang w:val="en-GB"/>
+        </w:rPr>
+        <w:t>so are not allowed to also be permission names.</w:t>
       </w:r>
       <w:r>
         <w:rPr>
@@ -896,7 +1015,7 @@
           <w:lang w:val="en-GB"/>
         </w:rPr>
       </w:pPr>
-      <w:bookmarkStart w:id="3" w:name="_Toc105662852"/>
+      <w:bookmarkStart w:id="3" w:name="_Toc105751860"/>
       <w:r>
         <w:rPr>
           <w:lang w:val="en-GB"/>
@@ -921,80 +1040,43 @@
         <w:rPr>
           <w:lang w:val="en-GB"/>
         </w:rPr>
-        <w:t>To excess roles and permissions in java/</w:t>
-      </w:r>
-      <w:r>
-        <w:rPr>
-          <w:lang w:val="en-GB"/>
-        </w:rPr>
-        <w:t>SpringBoot</w:t>
-      </w:r>
-      <w:r>
-        <w:rPr>
-          <w:lang w:val="en-GB"/>
-        </w:rPr>
-        <w:t xml:space="preserve"> you </w:t>
-      </w:r>
-      <w:r>
-        <w:rPr>
-          <w:lang w:val="en-GB"/>
-        </w:rPr>
-        <w:t>must</w:t>
-      </w:r>
-      <w:r>
-        <w:rPr>
-          <w:lang w:val="en-GB"/>
-        </w:rPr>
-        <w:t xml:space="preserve"> </w:t>
-      </w:r>
-      <w:r>
-        <w:rPr>
-          <w:lang w:val="en-GB"/>
-        </w:rPr>
-        <w:t xml:space="preserve">use @PreAuthorize before the method. In the () you must put the function you want to check, so for Role its “hasRole()” and for authentication/permission it is “hasAuthority()”. And of course, in the has functions you put the role or permission you want to check for. </w:t>
-      </w:r>
-      <w:r>
-        <w:rPr>
-          <w:lang w:val="en-GB"/>
-        </w:rPr>
-        <w:br/>
-        <w:t xml:space="preserve">To get roles and permission to the backend you have to provide them. And you do that by sending it with the same call as you are making to access the endpoint. If you allow the Authentication header on </w:t>
-      </w:r>
-      <w:r>
-        <w:rPr>
-          <w:lang w:val="en-GB"/>
-        </w:rPr>
-        <w:t>CORS,</w:t>
-      </w:r>
-      <w:r>
-        <w:rPr>
-          <w:lang w:val="en-GB"/>
-        </w:rPr>
-        <w:t xml:space="preserve"> it will read th</w:t>
-      </w:r>
-      <w:r>
-        <w:rPr>
-          <w:lang w:val="en-GB"/>
-        </w:rPr>
-        <w:t xml:space="preserve">at for checking if you can enter. You can see it as a kind of id you have to show for when you buy alcohol. </w:t>
-      </w:r>
-      <w:r>
-        <w:rPr>
-          <w:lang w:val="en-GB"/>
-        </w:rPr>
-        <w:t xml:space="preserve">And so, it </w:t>
-      </w:r>
-      <w:r>
-        <w:rPr>
-          <w:lang w:val="en-GB"/>
-        </w:rPr>
-        <w:t>must</w:t>
-      </w:r>
-      <w:r>
-        <w:rPr>
-          <w:lang w:val="en-GB"/>
-        </w:rPr>
-        <w:t xml:space="preserve"> be treated like that as well… you do not give </w:t>
+        <w:t xml:space="preserve">To be able to use Auth0 in Java/SpringBoot you have to </w:t>
+      </w:r>
+      <w:r>
+        <w:rPr>
+          <w:lang w:val="en-GB"/>
+        </w:rPr>
+        <w:t xml:space="preserve">make sure that your security function is not on permit all and add </w:t>
+      </w:r>
+      <w:r>
+        <w:rPr>
+          <w:lang w:val="en-GB"/>
+        </w:rPr>
+        <w:t>@PreAuthorize</w:t>
+      </w:r>
+      <w:r>
+        <w:rPr>
+          <w:lang w:val="en-GB"/>
+        </w:rPr>
+        <w:t xml:space="preserve"> before any function that needs it. </w:t>
+      </w:r>
+      <w:r>
+        <w:rPr>
+          <w:lang w:val="en-GB"/>
+        </w:rPr>
+        <w:t>So,</w:t>
+      </w:r>
+      <w:r>
+        <w:rPr>
+          <w:lang w:val="en-GB"/>
+        </w:rPr>
+        <w:t xml:space="preserve"> if you want a function to have the restriction of only usable if </w:t>
+      </w:r>
+      <w:r>
+        <w:rPr>
+          <w:lang w:val="en-GB"/>
+        </w:rPr>
+        <w:t xml:space="preserve">the user is </w:t>
       </w:r>
       <w:r>
         <w:rPr>
@@ -1006,8 +1088,39 @@
         <w:rPr>
           <w:lang w:val="en-GB"/>
         </w:rPr>
-        <w:t xml:space="preserve"> endpoint that has the job to edit product the same authority/permission as an endpoint that just gives a list of bakers. You must have two permission then. It does not matter if they are only used in one role. You are going to make two permissions.</w:t>
-      </w:r>
+        <w:t xml:space="preserve"> admin you add “hasRole()” and set role in the @PreAuthorize. So that the system knows what to look for. It also counts for permissions, and everything said about add and view in the last chapter also applies here. As Auth0 does not care from what language that URL request came from. When they get it, they will check if you got the right API Key and then process it and give you your information, or </w:t>
+      </w:r>
+      <w:r>
+        <w:rPr>
+          <w:lang w:val="en-GB"/>
+        </w:rPr>
+        <w:t>an</w:t>
+      </w:r>
+      <w:r>
+        <w:rPr>
+          <w:lang w:val="en-GB"/>
+        </w:rPr>
+        <w:t xml:space="preserve"> error if you </w:t>
+      </w:r>
+      <w:r>
+        <w:rPr>
+          <w:lang w:val="en-GB"/>
+        </w:rPr>
+        <w:t>did not</w:t>
+      </w:r>
+      <w:r>
+        <w:rPr>
+          <w:lang w:val="en-GB"/>
+        </w:rPr>
+        <w:t xml:space="preserve"> give them the right information.</w:t>
+      </w:r>
+    </w:p>
+    <w:p>
+      <w:pPr>
+        <w:rPr>
+          <w:lang w:val="en-GB"/>
+        </w:rPr>
+      </w:pPr>
       <w:sdt>
         <w:sdtPr>
           <w:rPr>
@@ -1041,7 +1154,7 @@
               <w:noProof/>
               <w:lang w:val="en-GB"/>
             </w:rPr>
-            <w:t xml:space="preserve"> (JoseLion, 2022)</w:t>
+            <w:t>(JoseLion, 2022)</w:t>
           </w:r>
           <w:r>
             <w:rPr>
@@ -1059,7 +1172,7 @@
           <w:lang w:val="en-GB"/>
         </w:rPr>
       </w:pPr>
-      <w:bookmarkStart w:id="4" w:name="_Toc105662853"/>
+      <w:bookmarkStart w:id="4" w:name="_Toc105751861"/>
       <w:r>
         <w:rPr>
           <w:lang w:val="en-GB"/>
@@ -1078,67 +1191,162 @@
         <w:rPr>
           <w:lang w:val="en-GB"/>
         </w:rPr>
-        <w:t xml:space="preserve">Roles and permissions are easy when you understand why they are needed. As it is just a kind of job description for parts of your code. And most of the work you have to do is already done by things like Auth0 and you just have to call certain </w:t>
-      </w:r>
-      <w:r>
-        <w:rPr>
-          <w:lang w:val="en-GB"/>
-        </w:rPr>
-        <w:t>URLs</w:t>
-      </w:r>
-      <w:r>
-        <w:rPr>
-          <w:lang w:val="en-GB"/>
-        </w:rPr>
-        <w:t xml:space="preserve"> to get the information needed. And if you just go on </w:t>
-      </w:r>
-      <w:r>
-        <w:rPr>
-          <w:lang w:val="en-GB"/>
-        </w:rPr>
-        <w:t>their</w:t>
-      </w:r>
-      <w:r>
-        <w:rPr>
+        <w:t xml:space="preserve">Roles and Permission at first look very weird and complicated, but when you </w:t>
+      </w:r>
+      <w:r>
+        <w:rPr>
+          <w:lang w:val="en-GB"/>
+        </w:rPr>
+        <w:t>look</w:t>
+      </w:r>
+      <w:r>
+        <w:rPr>
+          <w:lang w:val="en-GB"/>
+        </w:rPr>
+        <w:t xml:space="preserve"> at </w:t>
+      </w:r>
+      <w:r>
+        <w:rPr>
+          <w:lang w:val="en-GB"/>
+        </w:rPr>
+        <w:t>them,</w:t>
+      </w:r>
+      <w:r>
+        <w:rPr>
+          <w:lang w:val="en-GB"/>
+        </w:rPr>
+        <w:t xml:space="preserve"> they make so much more sense, as it is just a list of things that the program looks at to see if you are allowed to use a certain thing. You can even compare it to a convention ticket. As you </w:t>
+      </w:r>
+      <w:r>
+        <w:rPr>
+          <w:lang w:val="en-GB"/>
+        </w:rPr>
+        <w:t>must</w:t>
+      </w:r>
+      <w:r>
+        <w:rPr>
+          <w:lang w:val="en-GB"/>
+        </w:rPr>
+        <w:t xml:space="preserve"> have one to enter, but normally you can have more things to do if you have more permissions added to it. Maybe you see a panel that you want to see, but you can only go there with the “See_Panel” permission in the “User+” role. </w:t>
+      </w:r>
+      <w:r>
+        <w:rPr>
+          <w:lang w:val="en-GB"/>
+        </w:rPr>
+        <w:t>So,</w:t>
+      </w:r>
+      <w:r>
+        <w:rPr>
+          <w:lang w:val="en-GB"/>
+        </w:rPr>
+        <w:t xml:space="preserve"> you just need the right permissions and roles to get the things you sometimes want. </w:t>
+      </w:r>
+      <w:r>
+        <w:rPr>
+          <w:lang w:val="en-GB"/>
+        </w:rPr>
+        <w:t>But unlike a Convention, you will not miss out on much as you hide things that non authorized people should not see in the first place.</w:t>
+      </w:r>
+    </w:p>
+    <w:p>
+      <w:pPr>
+        <w:rPr>
+          <w:lang w:val="en-GB"/>
+        </w:rPr>
+      </w:pPr>
+      <w:r>
+        <w:rPr>
+          <w:lang w:val="en-GB"/>
+        </w:rPr>
+        <w:t xml:space="preserve">Even if </w:t>
+      </w:r>
+      <w:r>
+        <w:rPr>
+          <w:lang w:val="en-GB"/>
+        </w:rPr>
+        <w:t>I</w:t>
+      </w:r>
+      <w:r>
+        <w:rPr>
+          <w:lang w:val="en-GB"/>
+        </w:rPr>
+        <w:t xml:space="preserve"> already t</w:t>
+      </w:r>
+      <w:r>
+        <w:rPr>
+          <w:lang w:val="en-GB"/>
+        </w:rPr>
+        <w:t xml:space="preserve">alked in full about roles and permissions it is better if you just look at the wiki instead as they have handy guides </w:t>
+      </w:r>
+      <w:r>
+        <w:rPr>
+          <w:lang w:val="en-GB"/>
+        </w:rPr>
+        <w:t>o</w:t>
+      </w:r>
+      <w:r>
+        <w:rPr>
+          <w:lang w:val="en-GB"/>
+        </w:rPr>
+        <w:t xml:space="preserve">f what every URL request does and how they work. They even give you </w:t>
+      </w:r>
+      <w:r>
+        <w:rPr>
+          <w:lang w:val="en-GB"/>
+        </w:rPr>
+        <w:t>premade</w:t>
+      </w:r>
+      <w:r>
+        <w:rPr>
+          <w:lang w:val="en-GB"/>
+        </w:rPr>
+        <w:t xml:space="preserve"> URL requests with the headers </w:t>
+      </w:r>
+      <w:r>
+        <w:rPr>
+          <w:lang w:val="en-GB"/>
+        </w:rPr>
+        <w:t>included if</w:t>
+      </w:r>
+      <w:r>
+        <w:rPr>
+          <w:lang w:val="en-GB"/>
+        </w:rPr>
+        <w:t xml:space="preserve"> the language you chose is in their list.</w:t>
+      </w:r>
+    </w:p>
+    <w:p>
+      <w:pPr>
+        <w:pStyle w:val="Heading1"/>
+        <w:rPr>
+          <w:rFonts w:asciiTheme="minorHAnsi" w:eastAsiaTheme="minorHAnsi" w:hAnsiTheme="minorHAnsi" w:cstheme="minorBidi"/>
+          <w:color w:val="auto"/>
+          <w:sz w:val="22"/>
+          <w:szCs w:val="22"/>
+          <w:lang w:val="en-GB"/>
+        </w:rPr>
+      </w:pPr>
+    </w:p>
+    <w:p>
+      <w:pPr>
+        <w:pStyle w:val="Heading1"/>
+        <w:rPr>
+          <w:rFonts w:asciiTheme="minorHAnsi" w:eastAsiaTheme="minorHAnsi" w:hAnsiTheme="minorHAnsi" w:cstheme="minorBidi"/>
+          <w:color w:val="auto"/>
+          <w:sz w:val="22"/>
+          <w:szCs w:val="22"/>
+          <w:lang w:val="en-GB"/>
+        </w:rPr>
+      </w:pPr>
+      <w:r>
+        <w:rPr>
+          <w:rFonts w:asciiTheme="minorHAnsi" w:eastAsiaTheme="minorHAnsi" w:hAnsiTheme="minorHAnsi" w:cstheme="minorBidi"/>
+          <w:color w:val="auto"/>
+          <w:sz w:val="22"/>
+          <w:szCs w:val="22"/>
           <w:lang w:val="en-GB"/>
         </w:rPr>
         <w:t xml:space="preserve"> </w:t>
-      </w:r>
-      <w:r>
-        <w:rPr>
-          <w:lang w:val="en-GB"/>
-        </w:rPr>
-        <w:t>website,</w:t>
-      </w:r>
-      <w:r>
-        <w:rPr>
-          <w:lang w:val="en-GB"/>
-        </w:rPr>
-        <w:t xml:space="preserve"> it will</w:t>
-      </w:r>
-      <w:r>
-        <w:rPr>
-          <w:lang w:val="en-GB"/>
-        </w:rPr>
-        <w:t xml:space="preserve"> give you the URL and the settings you must include to get access to the information.</w:t>
-      </w:r>
-      <w:r>
-        <w:rPr>
-          <w:lang w:val="en-GB"/>
-        </w:rPr>
-        <w:t xml:space="preserve"> Even though I am talking about auth0 most of the authentication system have kind of the same easy to use wiki pages. But just like the things they provide you </w:t>
-      </w:r>
-      <w:r>
-        <w:rPr>
-          <w:lang w:val="en-GB"/>
-        </w:rPr>
-        <w:t>must</w:t>
-      </w:r>
-      <w:r>
-        <w:rPr>
-          <w:lang w:val="en-GB"/>
-        </w:rPr>
-        <w:t xml:space="preserve"> get used to the way they document things before you get what they offer.</w:t>
       </w:r>
     </w:p>
     <w:sdt>
@@ -1165,11 +1373,20 @@
               <w:color w:val="auto"/>
               <w:sz w:val="22"/>
               <w:szCs w:val="22"/>
+              <w:lang w:val="en-GB"/>
             </w:rPr>
           </w:pPr>
         </w:p>
         <w:p>
+          <w:pPr>
+            <w:rPr>
+              <w:lang w:val="en-GB"/>
+            </w:rPr>
+          </w:pPr>
           <w:r>
+            <w:rPr>
+              <w:lang w:val="en-GB"/>
+            </w:rPr>
             <w:br w:type="page"/>
           </w:r>
         </w:p>
@@ -1180,7 +1397,7 @@
               <w:lang w:val="en-GB"/>
             </w:rPr>
           </w:pPr>
-          <w:bookmarkStart w:id="5" w:name="_Toc105662854"/>
+          <w:bookmarkStart w:id="5" w:name="_Toc105751862"/>
           <w:r>
             <w:rPr>
               <w:lang w:val="en-GB"/>
@@ -1247,7 +1464,7 @@
                   <w:noProof/>
                   <w:lang w:val="en-GB"/>
                 </w:rPr>
-                <w:t>. Opgehaald van Manage Role-Based Access Control Permissions: https://auth0.com/docs/manage-users/access-control/configure-core-rbac/manage-permissions</w:t>
+                <w:t>. Retrieved from Manage Role-Based Access Control Permissions: https://auth0.com/docs/manage-users/access-control/configure-core-rbac/manage-permissions</w:t>
               </w:r>
             </w:p>
             <w:p>
@@ -1256,11 +1473,13 @@
                 <w:ind w:left="720" w:hanging="720"/>
                 <w:rPr>
                   <w:noProof/>
+                  <w:lang w:val="en-GB"/>
                 </w:rPr>
               </w:pPr>
               <w:r>
                 <w:rPr>
                   <w:noProof/>
+                  <w:lang w:val="en-GB"/>
                 </w:rPr>
                 <w:t xml:space="preserve">JoseLion. (2022, February 1). </w:t>
               </w:r>
@@ -1269,14 +1488,16 @@
                   <w:i/>
                   <w:iCs/>
                   <w:noProof/>
+                  <w:lang w:val="en-GB"/>
                 </w:rPr>
                 <w:t>Github.</w:t>
               </w:r>
               <w:r>
                 <w:rPr>
                   <w:noProof/>
+                  <w:lang w:val="en-GB"/>
                 </w:rPr>
-                <w:t xml:space="preserve"> Opgehaald van Github: https://github.com/auth0-developer-hub/api_spring-boot_java_hello-world/tree/basic-role-based-access-control/src/main/java/com/example/helloworld</w:t>
+                <w:t xml:space="preserve"> Retrieved from Github: https://github.com/auth0-developer-hub/api_spring-boot_java_hello-world/tree/basic-role-based-access-control/src/main/java/com/example/helloworld</w:t>
               </w:r>
             </w:p>
             <w:p>
@@ -1285,11 +1506,46 @@
                 <w:ind w:left="720" w:hanging="720"/>
                 <w:rPr>
                   <w:noProof/>
+                  <w:lang w:val="en-GB"/>
                 </w:rPr>
               </w:pPr>
               <w:r>
                 <w:rPr>
                   <w:noProof/>
+                  <w:lang w:val="en-GB"/>
+                </w:rPr>
+                <w:t xml:space="preserve">Pace, E. (2022, June 10). </w:t>
+              </w:r>
+              <w:r>
+                <w:rPr>
+                  <w:i/>
+                  <w:iCs/>
+                  <w:noProof/>
+                  <w:lang w:val="en-GB"/>
+                </w:rPr>
+                <w:t>Auth0 Blog</w:t>
+              </w:r>
+              <w:r>
+                <w:rPr>
+                  <w:noProof/>
+                  <w:lang w:val="en-GB"/>
+                </w:rPr>
+                <w:t>. Retrieved from Auth0: https://auth0.com/blog/authors/eugenio-pace/</w:t>
+              </w:r>
+            </w:p>
+            <w:p>
+              <w:pPr>
+                <w:pStyle w:val="Bibliography"/>
+                <w:ind w:left="720" w:hanging="720"/>
+                <w:rPr>
+                  <w:noProof/>
+                  <w:lang w:val="en-GB"/>
+                </w:rPr>
+              </w:pPr>
+              <w:r>
+                <w:rPr>
+                  <w:noProof/>
+                  <w:lang w:val="en-GB"/>
                 </w:rPr>
                 <w:t xml:space="preserve">Zhang, E. (2020, December 1). </w:t>
               </w:r>
@@ -1298,14 +1554,16 @@
                   <w:i/>
                   <w:iCs/>
                   <w:noProof/>
+                  <w:lang w:val="en-GB"/>
                 </w:rPr>
                 <w:t>digitalguardian</w:t>
               </w:r>
               <w:r>
                 <w:rPr>
                   <w:noProof/>
+                  <w:lang w:val="en-GB"/>
                 </w:rPr>
-                <w:t>. Opgehaald van digitalguardian: https://digitalguardian.com/blog/what-role-based-access-control-rbac-examples-benefits-and-more</w:t>
+                <w:t>. Retrieved from digitalguardian: https://digitalguardian.com/blog/what-role-based-access-control-rbac-examples-benefits-and-more</w:t>
               </w:r>
             </w:p>
             <w:p>
@@ -2409,7 +2667,7 @@
     <b:Month>May</b:Month>
     <b:Day>18</b:Day>
     <b:URL>https://auth0.com/docs/manage-users/access-control/configure-core-rbac/manage-permissions</b:URL>
-    <b:RefOrder>2</b:RefOrder>
+    <b:RefOrder>3</b:RefOrder>
   </b:Source>
   <b:Source>
     <b:Tag>Jos22</b:Tag>
@@ -2430,13 +2688,35 @@
         </b:NameList>
       </b:Author>
     </b:Author>
-    <b:RefOrder>3</b:RefOrder>
+    <b:RefOrder>4</b:RefOrder>
+  </b:Source>
+  <b:Source>
+    <b:Tag>Eug22</b:Tag>
+    <b:SourceType>InternetSite</b:SourceType>
+    <b:Guid>{535A6639-868F-4069-A79E-34FBFDCE54FB}</b:Guid>
+    <b:Author>
+      <b:Author>
+        <b:NameList>
+          <b:Person>
+            <b:Last>Pace</b:Last>
+            <b:First>Eugenio</b:First>
+          </b:Person>
+        </b:NameList>
+      </b:Author>
+    </b:Author>
+    <b:Title>Auth0 Blog</b:Title>
+    <b:InternetSiteTitle>Auth0</b:InternetSiteTitle>
+    <b:Year>2022</b:Year>
+    <b:Month>June</b:Month>
+    <b:Day>10</b:Day>
+    <b:URL>https://auth0.com/blog/authors/eugenio-pace/</b:URL>
+    <b:RefOrder>2</b:RefOrder>
   </b:Source>
 </b:Sources>
 </file>
 
 <file path=customXml/itemProps1.xml><?xml version="1.0" encoding="utf-8"?>
-<ds:datastoreItem xmlns:ds="http://schemas.openxmlformats.org/officeDocument/2006/customXml" ds:itemID="{9DBAEBAB-56C5-479C-845B-D0900EE18DB6}">
+<ds:datastoreItem xmlns:ds="http://schemas.openxmlformats.org/officeDocument/2006/customXml" ds:itemID="{F7347F33-608D-4109-B90A-69A1A11599EB}">
   <ds:schemaRefs>
     <ds:schemaRef ds:uri="http://schemas.openxmlformats.org/officeDocument/2006/bibliography"/>
   </ds:schemaRefs>

</xml_diff>